<commit_message>
Changes on form accountability
Changes some format on accountability
</commit_message>
<xml_diff>
--- a/Admin Dashboard/generatePDF/template_accountability.docx
+++ b/Admin Dashboard/generatePDF/template_accountability.docx
@@ -220,6 +220,7 @@
                 <w:color w:val="193989"/>
               </w:rPr>
             </w:pPr>
+            <w:proofErr w:type="gramStart"/>
             <w:r>
               <w:rPr>
                 <w:rFonts w:ascii="Poppins" w:eastAsia="Poppins" w:hAnsi="Poppins" w:cs="Poppins"/>
@@ -227,6 +228,7 @@
               </w:rPr>
               <w:t>Employee  Position</w:t>
             </w:r>
+            <w:proofErr w:type="gramEnd"/>
           </w:p>
         </w:tc>
         <w:tc>
@@ -443,7 +445,47 @@
           <w:sz w:val="20"/>
           <w:szCs w:val="20"/>
         </w:rPr>
-        <w:t>If I quit without notice, I agree to  still return all company property within 24 hours of my last day. If the property is not returned within  the given time period, I understand that the company properties will be considered as stolen properties and will be turned over to the police.</w:t>
+        <w:t xml:space="preserve">If I quit without notice, I agree </w:t>
+      </w:r>
+      <w:proofErr w:type="gramStart"/>
+      <w:r>
+        <w:rPr>
+          <w:rFonts w:ascii="Poppins" w:eastAsia="Poppins" w:hAnsi="Poppins" w:cs="Poppins"/>
+          <w:color w:val="193989"/>
+          <w:sz w:val="20"/>
+          <w:szCs w:val="20"/>
+        </w:rPr>
+        <w:t>to  still</w:t>
+      </w:r>
+      <w:proofErr w:type="gramEnd"/>
+      <w:r>
+        <w:rPr>
+          <w:rFonts w:ascii="Poppins" w:eastAsia="Poppins" w:hAnsi="Poppins" w:cs="Poppins"/>
+          <w:color w:val="193989"/>
+          <w:sz w:val="20"/>
+          <w:szCs w:val="20"/>
+        </w:rPr>
+        <w:t xml:space="preserve"> return all company property within 24 hours of my last day. If the property is not returned </w:t>
+      </w:r>
+      <w:proofErr w:type="gramStart"/>
+      <w:r>
+        <w:rPr>
+          <w:rFonts w:ascii="Poppins" w:eastAsia="Poppins" w:hAnsi="Poppins" w:cs="Poppins"/>
+          <w:color w:val="193989"/>
+          <w:sz w:val="20"/>
+          <w:szCs w:val="20"/>
+        </w:rPr>
+        <w:t>within  the</w:t>
+      </w:r>
+      <w:proofErr w:type="gramEnd"/>
+      <w:r>
+        <w:rPr>
+          <w:rFonts w:ascii="Poppins" w:eastAsia="Poppins" w:hAnsi="Poppins" w:cs="Poppins"/>
+          <w:color w:val="193989"/>
+          <w:sz w:val="20"/>
+          <w:szCs w:val="20"/>
+        </w:rPr>
+        <w:t xml:space="preserve"> given time period, I understand that the company properties will be considered as stolen properties and will be turned over to the police.</w:t>
       </w:r>
     </w:p>
     <w:p>
@@ -646,7 +688,7 @@
                 <w:sz w:val="20"/>
                 <w:szCs w:val="20"/>
               </w:rPr>
-              <w:t>Cleared By</w:t>
+              <w:t>Remarks</w:t>
             </w:r>
           </w:p>
         </w:tc>

</xml_diff>